<commit_message>
updated README & css
</commit_message>
<xml_diff>
--- a/README.md.docx
+++ b/README.md.docx
@@ -38,14 +38,7 @@
           <w:rFonts w:ascii="Lucida Sans" w:hAnsi="Lucida Sans"/>
           <w:sz w:val="28"/>
         </w:rPr>
-        <w:t>Project #</w:t>
-      </w:r>
-      <w:r>
-        <w:rPr>
-          <w:rFonts w:ascii="Lucida Sans" w:hAnsi="Lucida Sans"/>
-          <w:sz w:val="28"/>
-        </w:rPr>
-        <w:t>2</w:t>
+        <w:t>Project #2</w:t>
       </w:r>
     </w:p>
     <w:p>
@@ -200,16 +193,7 @@
           <w:rFonts w:ascii="Lucida Sans" w:hAnsi="Lucida Sans"/>
           <w:sz w:val="28"/>
         </w:rPr>
-        <w:t>It was easy to follow along the Gulp tutorial video, but I had trouble passing the part about sass. Mine was not wor</w:t>
-      </w:r>
-      <w:bookmarkStart w:id="0" w:name="_GoBack"/>
-      <w:bookmarkEnd w:id="0"/>
-      <w:r>
-        <w:rPr>
-          <w:rFonts w:ascii="Lucida Sans" w:hAnsi="Lucida Sans"/>
-          <w:sz w:val="28"/>
-        </w:rPr>
-        <w:t>king for some reason but I had taken the time to watch the video again to retrace my steps.</w:t>
+        <w:t>It was easy to follow along the Gulp tutorial video, but I had trouble passing the part about sass. Mine was not working for some reason but I had taken the time to watch the video again to retrace my steps.</w:t>
       </w:r>
     </w:p>
     <w:p>
@@ -240,6 +224,53 @@
         </w:rPr>
         <w:t>I had trouble trying to format the pictures without stretching them to much where they looked pixelated, I didn’t have enough time to format them.</w:t>
       </w:r>
+    </w:p>
+    <w:p>
+      <w:pPr>
+        <w:pStyle w:val="ListParagraph"/>
+        <w:rPr>
+          <w:rFonts w:ascii="Lucida Sans" w:hAnsi="Lucida Sans"/>
+          <w:sz w:val="28"/>
+        </w:rPr>
+      </w:pPr>
+    </w:p>
+    <w:p>
+      <w:pPr>
+        <w:pStyle w:val="ListParagraph"/>
+        <w:numPr>
+          <w:ilvl w:val="0"/>
+          <w:numId w:val="1"/>
+        </w:numPr>
+        <w:rPr>
+          <w:rFonts w:ascii="Lucida Sans" w:hAnsi="Lucida Sans"/>
+          <w:sz w:val="28"/>
+        </w:rPr>
+      </w:pPr>
+      <w:r>
+        <w:rPr>
+          <w:rFonts w:ascii="Lucida Sans" w:hAnsi="Lucida Sans"/>
+          <w:sz w:val="28"/>
+        </w:rPr>
+        <w:t xml:space="preserve">I was able to get my font working for majority of the project until I had to style it around using the </w:t>
+      </w:r>
+      <w:proofErr w:type="spellStart"/>
+      <w:r>
+        <w:rPr>
+          <w:rFonts w:ascii="Lucida Sans" w:hAnsi="Lucida Sans"/>
+          <w:sz w:val="28"/>
+        </w:rPr>
+        <w:t>scss</w:t>
+      </w:r>
+      <w:proofErr w:type="spellEnd"/>
+      <w:r>
+        <w:rPr>
+          <w:rFonts w:ascii="Lucida Sans" w:hAnsi="Lucida Sans"/>
+          <w:sz w:val="28"/>
+        </w:rPr>
+        <w:t xml:space="preserve"> format and then it stopped working on me. I want to say I almost tried doing everything I knew to fix it and asking my peers but the font still was not working.</w:t>
+      </w:r>
+      <w:bookmarkStart w:id="0" w:name="_GoBack"/>
+      <w:bookmarkEnd w:id="0"/>
     </w:p>
     <w:p/>
     <w:sectPr>

</xml_diff>

<commit_message>
Updated README.doc to reflect current bugs
</commit_message>
<xml_diff>
--- a/README.md.docx
+++ b/README.md.docx
@@ -198,7 +198,29 @@
     </w:p>
     <w:p>
       <w:pPr>
-        <w:pStyle w:val="ListParagraph"/>
+        <w:rPr>
+          <w:rFonts w:ascii="Lucida Sans" w:hAnsi="Lucida Sans"/>
+          <w:sz w:val="28"/>
+        </w:rPr>
+      </w:pPr>
+    </w:p>
+    <w:p>
+      <w:pPr>
+        <w:rPr>
+          <w:rFonts w:ascii="Lucida Sans" w:hAnsi="Lucida Sans"/>
+          <w:sz w:val="28"/>
+        </w:rPr>
+      </w:pPr>
+      <w:r>
+        <w:rPr>
+          <w:rFonts w:ascii="Lucida Sans" w:hAnsi="Lucida Sans"/>
+          <w:sz w:val="28"/>
+        </w:rPr>
+        <w:t>Known bugs, that will be updated:</w:t>
+      </w:r>
+    </w:p>
+    <w:p>
+      <w:pPr>
         <w:rPr>
           <w:rFonts w:ascii="Lucida Sans" w:hAnsi="Lucida Sans"/>
           <w:sz w:val="28"/>
@@ -269,8 +291,60 @@
         </w:rPr>
         <w:t xml:space="preserve"> format and then it stopped working on me. I want to say I almost tried doing everything I knew to fix it and asking my peers but the font still was not working.</w:t>
       </w:r>
+    </w:p>
+    <w:p>
+      <w:pPr>
+        <w:pStyle w:val="ListParagraph"/>
+        <w:rPr>
+          <w:rFonts w:ascii="Lucida Sans" w:hAnsi="Lucida Sans"/>
+          <w:sz w:val="28"/>
+        </w:rPr>
+      </w:pPr>
+    </w:p>
+    <w:p>
+      <w:pPr>
+        <w:pStyle w:val="ListParagraph"/>
+        <w:numPr>
+          <w:ilvl w:val="0"/>
+          <w:numId w:val="1"/>
+        </w:numPr>
+        <w:rPr>
+          <w:rFonts w:ascii="Lucida Sans" w:hAnsi="Lucida Sans"/>
+          <w:sz w:val="28"/>
+        </w:rPr>
+      </w:pPr>
+      <w:r>
+        <w:rPr>
+          <w:rFonts w:ascii="Lucida Sans" w:hAnsi="Lucida Sans"/>
+          <w:sz w:val="28"/>
+        </w:rPr>
+        <w:lastRenderedPageBreak/>
+        <w:t>Setting up a counter in the code so there will always be 12 articles running</w:t>
+      </w:r>
       <w:bookmarkStart w:id="0" w:name="_GoBack"/>
       <w:bookmarkEnd w:id="0"/>
+    </w:p>
+    <w:p>
+      <w:pPr>
+        <w:pStyle w:val="ListParagraph"/>
+        <w:rPr>
+          <w:rFonts w:ascii="Lucida Sans" w:hAnsi="Lucida Sans"/>
+          <w:sz w:val="28"/>
+        </w:rPr>
+      </w:pPr>
+    </w:p>
+    <w:p>
+      <w:pPr>
+        <w:pStyle w:val="ListParagraph"/>
+        <w:numPr>
+          <w:ilvl w:val="0"/>
+          <w:numId w:val="1"/>
+        </w:numPr>
+        <w:rPr>
+          <w:rFonts w:ascii="Lucida Sans" w:hAnsi="Lucida Sans"/>
+          <w:sz w:val="28"/>
+        </w:rPr>
+      </w:pPr>
     </w:p>
     <w:p/>
     <w:sectPr>

</xml_diff>